<commit_message>
define type and test
</commit_message>
<xml_diff>
--- a/week03/hw/[PL01]HW3_201702083_CHOIHYUNSEOK.docx
+++ b/week03/hw/[PL01]HW3_201702083_CHOIHYUNSEOK.docx
@@ -4,7 +4,10 @@
   <w:body>
     <w:p>
       <w:pPr>
-        <w:ind w:left="-24" w:right="-29"/>
+        <w:ind w:left="0" w:rightChars="-14" w:right="-28" w:firstLine="824"/>
+        <w:rPr>
+          <w:lang w:eastAsia="ko-KR"/>
+        </w:rPr>
       </w:pPr>
       <w:r>
         <w:rPr>
@@ -15,9 +18,9 @@
         <mc:AlternateContent>
           <mc:Choice Requires="wpg">
             <w:drawing>
-              <wp:inline distT="0" distB="0" distL="0" distR="0" wp14:anchorId="7664E37C" wp14:editId="45D699D1">
-                <wp:extent cx="5973795" cy="8714232"/>
-                <wp:effectExtent l="0" t="0" r="0" b="10795"/>
+              <wp:inline distT="0" distB="0" distL="0" distR="0" wp14:anchorId="741D4109" wp14:editId="2ED77BEE">
+                <wp:extent cx="5933210" cy="8988136"/>
+                <wp:effectExtent l="0" t="0" r="0" b="16510"/>
                 <wp:docPr id="1193" name="Group 1193"/>
                 <wp:cNvGraphicFramePr/>
                 <a:graphic xmlns:a="http://schemas.openxmlformats.org/drawingml/2006/main">
@@ -27,7 +30,7 @@
                       <wpg:grpSpPr>
                         <a:xfrm>
                           <a:off x="0" y="0"/>
-                          <a:ext cx="5973795" cy="8714232"/>
+                          <a:ext cx="5933210" cy="8988136"/>
                           <a:chOff x="0" y="0"/>
                           <a:chExt cx="5973795" cy="8714232"/>
                         </a:xfrm>
@@ -373,15 +376,7 @@
                                   <w:w w:val="119"/>
                                   <w:sz w:val="48"/>
                                 </w:rPr>
-                                <w:t>[0</w:t>
-                              </w:r>
-                              <w:r>
-                                <w:rPr>
-                                  <w:rFonts w:ascii="Times New Roman" w:eastAsia="Times New Roman" w:hAnsi="Times New Roman" w:cs="Times New Roman"/>
-                                  <w:w w:val="119"/>
-                                  <w:sz w:val="48"/>
-                                </w:rPr>
-                                <w:t>3</w:t>
+                                <w:t>[03</w:t>
                               </w:r>
                               <w:proofErr w:type="gramStart"/>
                               <w:r>
@@ -390,23 +385,7 @@
                                   <w:w w:val="119"/>
                                   <w:sz w:val="48"/>
                                 </w:rPr>
-                                <w:t>]</w:t>
-                              </w:r>
-                              <w:r>
-                                <w:rPr>
-                                  <w:rFonts w:ascii="Times New Roman" w:eastAsia="Times New Roman" w:hAnsi="Times New Roman" w:cs="Times New Roman"/>
-                                  <w:w w:val="119"/>
-                                  <w:sz w:val="48"/>
-                                </w:rPr>
-                                <w:t xml:space="preserve"> </w:t>
-                              </w:r>
-                              <w:r>
-                                <w:rPr>
-                                  <w:rFonts w:ascii="Times New Roman" w:eastAsia="Times New Roman" w:hAnsi="Times New Roman" w:cs="Times New Roman"/>
-                                  <w:w w:val="119"/>
-                                  <w:sz w:val="48"/>
-                                </w:rPr>
-                                <w:t xml:space="preserve"> Tail</w:t>
+                                <w:t>]  Tail</w:t>
                               </w:r>
                               <w:proofErr w:type="gramEnd"/>
                               <w:r>
@@ -453,16 +432,7 @@
                                   <w:w w:val="128"/>
                                   <w:sz w:val="32"/>
                                 </w:rPr>
-                                <w:t>2021/03/</w:t>
-                              </w:r>
-                              <w:r>
-                                <w:rPr>
-                                  <w:rFonts w:ascii="Times New Roman" w:eastAsia="Times New Roman" w:hAnsi="Times New Roman" w:cs="Times New Roman"/>
-                                  <w:spacing w:val="-2"/>
-                                  <w:w w:val="128"/>
-                                  <w:sz w:val="32"/>
-                                </w:rPr>
-                                <w:t>22</w:t>
+                                <w:t>2021/03/22</w:t>
                               </w:r>
                             </w:p>
                           </w:txbxContent>
@@ -554,7 +524,7 @@
           </mc:Choice>
           <mc:Fallback>
             <w:pict>
-              <v:group w14:anchorId="7664E37C" id="Group 1193" o:spid="_x0000_s1026" style="width:470.4pt;height:686.15pt;mso-position-horizontal-relative:char;mso-position-vertical-relative:line" coordsize="59737,87142" o:gfxdata="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">
+              <v:group w14:anchorId="741D4109" id="Group 1193" o:spid="_x0000_s1026" style="width:467.2pt;height:707.75pt;mso-position-horizontal-relative:char;mso-position-vertical-relative:line" coordsize="59737,87142" o:gfxdata="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